<commit_message>
updated the tech report
</commit_message>
<xml_diff>
--- a/doc/tech-rep.docx
+++ b/doc/tech-rep.docx
@@ -19,10 +19,8 @@
           <w:sz w:val="32"/>
           <w:szCs w:val="32"/>
         </w:rPr>
-        <w:t>3-Stage Pi</w:t>
-      </w:r>
-      <w:bookmarkStart w:id="0" w:name="_GoBack"/>
-      <w:bookmarkEnd w:id="0"/>
+        <w:t xml:space="preserve">3-Stage Pipelined </w:t>
+      </w:r>
       <w:r>
         <w:rPr>
           <w:b/>
@@ -30,7 +28,81 @@
           <w:sz w:val="32"/>
           <w:szCs w:val="32"/>
         </w:rPr>
-        <w:t>pelined RV32i CPU for resource-constrained Applications</w:t>
+        <w:t>RV32i CPU for R</w:t>
+      </w:r>
+      <w:r>
+        <w:rPr>
+          <w:b/>
+          <w:bCs/>
+          <w:sz w:val="32"/>
+          <w:szCs w:val="32"/>
+        </w:rPr>
+        <w:t>esource</w:t>
+      </w:r>
+      <w:r>
+        <w:rPr>
+          <w:b/>
+          <w:bCs/>
+          <w:sz w:val="32"/>
+          <w:szCs w:val="32"/>
+        </w:rPr>
+        <w:t>s</w:t>
+      </w:r>
+      <w:r>
+        <w:rPr>
+          <w:b/>
+          <w:bCs/>
+          <w:sz w:val="32"/>
+          <w:szCs w:val="32"/>
+        </w:rPr>
+        <w:t>-</w:t>
+      </w:r>
+      <w:r>
+        <w:rPr>
+          <w:b/>
+          <w:bCs/>
+          <w:sz w:val="32"/>
+          <w:szCs w:val="32"/>
+        </w:rPr>
+        <w:t>C</w:t>
+      </w:r>
+      <w:r>
+        <w:rPr>
+          <w:b/>
+          <w:bCs/>
+          <w:sz w:val="32"/>
+          <w:szCs w:val="32"/>
+        </w:rPr>
+        <w:t xml:space="preserve">onstrained </w:t>
+      </w:r>
+    </w:p>
+    <w:p>
+      <w:pPr>
+        <w:jc w:val="center"/>
+        <w:rPr>
+          <w:b/>
+          <w:bCs/>
+          <w:sz w:val="32"/>
+          <w:szCs w:val="32"/>
+        </w:rPr>
+      </w:pPr>
+      <w:r>
+        <w:rPr>
+          <w:b/>
+          <w:bCs/>
+          <w:sz w:val="32"/>
+          <w:szCs w:val="32"/>
+        </w:rPr>
+        <w:t xml:space="preserve">Embedded </w:t>
+      </w:r>
+      <w:r>
+        <w:rPr>
+          <w:b/>
+          <w:bCs/>
+          <w:sz w:val="32"/>
+          <w:szCs w:val="32"/>
+        </w:rPr>
+        <w:t>Applications</w:t>
       </w:r>
     </w:p>
     <w:p/>
@@ -182,7 +254,101 @@
         <w:t>Control instructions (jump and branch) flush the pipeline</w:t>
       </w:r>
     </w:p>
-    <w:p/>
+    <w:p>
+      <w:pPr>
+        <w:pStyle w:val="Heading2"/>
+      </w:pPr>
+    </w:p>
+    <w:p>
+      <w:pPr>
+        <w:pStyle w:val="Heading2"/>
+      </w:pPr>
+      <w:r>
+        <w:t>The pipeline</w:t>
+      </w:r>
+    </w:p>
+    <w:p>
+      <w:pPr>
+        <w:rPr>
+          <w:sz w:val="20"/>
+          <w:szCs w:val="20"/>
+        </w:rPr>
+      </w:pPr>
+      <w:r>
+        <w:rPr>
+          <w:sz w:val="20"/>
+          <w:szCs w:val="20"/>
+        </w:rPr>
+        <w:t xml:space="preserve">The CPU executes each instruction in 6 cycles divided into 3 stages of 2 cycles each (C0 and C1). </w:t>
+      </w:r>
+    </w:p>
+    <w:p>
+      <w:pPr>
+        <w:pStyle w:val="ListParagraph"/>
+        <w:numPr>
+          <w:ilvl w:val="0"/>
+          <w:numId w:val="5"/>
+        </w:numPr>
+        <w:rPr>
+          <w:sz w:val="20"/>
+          <w:szCs w:val="20"/>
+        </w:rPr>
+      </w:pPr>
+      <w:r>
+        <w:rPr>
+          <w:sz w:val="20"/>
+          <w:szCs w:val="20"/>
+        </w:rPr>
+        <w:t>Stage 0: Instruction Fetch (C0) and Registers read (C1).</w:t>
+      </w:r>
+    </w:p>
+    <w:p>
+      <w:pPr>
+        <w:pStyle w:val="ListParagraph"/>
+        <w:numPr>
+          <w:ilvl w:val="0"/>
+          <w:numId w:val="5"/>
+        </w:numPr>
+        <w:rPr>
+          <w:sz w:val="20"/>
+          <w:szCs w:val="20"/>
+        </w:rPr>
+      </w:pPr>
+      <w:r>
+        <w:rPr>
+          <w:sz w:val="20"/>
+          <w:szCs w:val="20"/>
+        </w:rPr>
+        <w:t>Stage 1: ALU operation (C0) and Memory read/write (C1).</w:t>
+      </w:r>
+    </w:p>
+    <w:p>
+      <w:pPr>
+        <w:pStyle w:val="ListParagraph"/>
+        <w:numPr>
+          <w:ilvl w:val="0"/>
+          <w:numId w:val="5"/>
+        </w:numPr>
+        <w:rPr>
+          <w:sz w:val="20"/>
+          <w:szCs w:val="20"/>
+        </w:rPr>
+      </w:pPr>
+      <w:r>
+        <w:rPr>
+          <w:sz w:val="20"/>
+          <w:szCs w:val="20"/>
+        </w:rPr>
+        <w:t>Stage 2: Register write back</w:t>
+      </w:r>
+      <w:r>
+        <w:rPr>
+          <w:sz w:val="20"/>
+          <w:szCs w:val="20"/>
+        </w:rPr>
+        <w:t xml:space="preserve"> (C0)</w:t>
+      </w:r>
+    </w:p>
     <w:p>
       <w:pPr>
         <w:keepNext/>
@@ -190,9 +356,9 @@
       </w:pPr>
       <w:r>
         <w:drawing>
-          <wp:inline distT="0" distB="0" distL="0" distR="0" wp14:anchorId="457A60DC" wp14:editId="02E2A64D">
-            <wp:extent cx="4013200" cy="1143000"/>
-            <wp:effectExtent l="0" t="0" r="0" b="0"/>
+          <wp:inline distT="0" distB="0" distL="0" distR="0" wp14:anchorId="457A60DC" wp14:editId="2FAC763B">
+            <wp:extent cx="3469897" cy="988262"/>
+            <wp:effectExtent l="0" t="0" r="10160" b="2540"/>
             <wp:docPr id="1" name="Picture 1"/>
             <wp:cNvGraphicFramePr>
               <a:graphicFrameLocks xmlns:a="http://schemas.openxmlformats.org/drawingml/2006/main" noChangeAspect="1"/>
@@ -213,7 +379,7 @@
                   <pic:spPr>
                     <a:xfrm>
                       <a:off x="0" y="0"/>
-                      <a:ext cx="4013200" cy="1143000"/>
+                      <a:ext cx="3499993" cy="996834"/>
                     </a:xfrm>
                     <a:prstGeom prst="rect">
                       <a:avLst/>
@@ -249,7 +415,7 @@
     <w:p>
       <w:pPr>
         <w:keepNext/>
-        <w:jc w:val="both"/>
+        <w:jc w:val="center"/>
       </w:pPr>
       <w:r>
         <w:rPr>
@@ -257,9 +423,9 @@
           <w:bCs/>
         </w:rPr>
         <w:drawing>
-          <wp:inline distT="0" distB="0" distL="0" distR="0" wp14:anchorId="77AA389A" wp14:editId="58F21F3C">
-            <wp:extent cx="6007100" cy="3721100"/>
-            <wp:effectExtent l="0" t="0" r="12700" b="12700"/>
+          <wp:inline distT="0" distB="0" distL="0" distR="0" wp14:anchorId="77AA389A" wp14:editId="2161F619">
+            <wp:extent cx="4901484" cy="3036226"/>
+            <wp:effectExtent l="0" t="0" r="1270" b="12065"/>
             <wp:docPr id="10" name="Picture 10"/>
             <wp:cNvGraphicFramePr>
               <a:graphicFrameLocks xmlns:a="http://schemas.openxmlformats.org/drawingml/2006/main" noChangeAspect="1"/>
@@ -279,7 +445,7 @@
                   <pic:spPr bwMode="auto">
                     <a:xfrm>
                       <a:off x="0" y="0"/>
-                      <a:ext cx="6007100" cy="3721100"/>
+                      <a:ext cx="4914616" cy="3044361"/>
                     </a:xfrm>
                     <a:prstGeom prst="rect">
                       <a:avLst/>
@@ -317,113 +483,232 @@
         </w:r>
       </w:fldSimple>
       <w:r>
-        <w:t>. Part of the</w:t>
-      </w:r>
-      <w:r>
+        <w:t xml:space="preserve">. </w:t>
+      </w:r>
+      <w:r>
+        <w:t xml:space="preserve">Simplified </w:t>
+      </w:r>
+      <w:r>
+        <w:t xml:space="preserve">CPU </w:t>
+      </w:r>
+      <w:proofErr w:type="spellStart"/>
+      <w:r>
+        <w:t>Data</w:t>
+      </w:r>
+      <w:r>
+        <w:t>path</w:t>
+      </w:r>
+      <w:proofErr w:type="spellEnd"/>
+      <w:r>
+        <w:t xml:space="preserve"> showing the Pipeline Stages</w:t>
+      </w:r>
+    </w:p>
+    <w:p>
+      <w:pPr>
+        <w:pStyle w:val="Heading2"/>
+      </w:pPr>
+      <w:r>
+        <w:lastRenderedPageBreak/>
+        <w:t>The Register File</w:t>
+      </w:r>
+    </w:p>
+    <w:p>
+      <w:pPr>
+        <w:jc w:val="both"/>
+        <w:rPr>
+          <w:sz w:val="20"/>
+          <w:szCs w:val="20"/>
+        </w:rPr>
+      </w:pPr>
+      <w:r>
+        <w:rPr>
+          <w:sz w:val="20"/>
+          <w:szCs w:val="20"/>
+        </w:rPr>
+        <w:t xml:space="preserve">The CPU needs dual port SRAM </w:t>
+      </w:r>
+      <w:r>
+        <w:rPr>
+          <w:sz w:val="20"/>
+          <w:szCs w:val="20"/>
+        </w:rPr>
+        <w:t xml:space="preserve">(32 x 32) </w:t>
+      </w:r>
+      <w:r>
+        <w:rPr>
+          <w:sz w:val="20"/>
+          <w:szCs w:val="20"/>
+        </w:rPr>
+        <w:t xml:space="preserve">to act as a register file. By doing so, we avoided the complications </w:t>
+      </w:r>
+      <w:r>
+        <w:rPr>
+          <w:sz w:val="20"/>
+          <w:szCs w:val="20"/>
+        </w:rPr>
+        <w:t>associated with</w:t>
+      </w:r>
+      <w:r>
+        <w:rPr>
+          <w:sz w:val="20"/>
+          <w:szCs w:val="20"/>
+        </w:rPr>
+        <w:t xml:space="preserve"> design</w:t>
+      </w:r>
+      <w:r>
+        <w:rPr>
+          <w:sz w:val="20"/>
+          <w:szCs w:val="20"/>
+        </w:rPr>
+        <w:t>ing</w:t>
+      </w:r>
+      <w:r>
+        <w:rPr>
+          <w:sz w:val="20"/>
+          <w:szCs w:val="20"/>
+        </w:rPr>
+        <w:t xml:space="preserve"> and implement</w:t>
+      </w:r>
+      <w:r>
+        <w:rPr>
+          <w:sz w:val="20"/>
+          <w:szCs w:val="20"/>
+        </w:rPr>
+        <w:t>ing</w:t>
+      </w:r>
+      <w:r>
+        <w:rPr>
+          <w:sz w:val="20"/>
+          <w:szCs w:val="20"/>
+        </w:rPr>
+        <w:t xml:space="preserve"> a custom register file of 3 ports (2 read ports and 1 write port) as the dual port memory is generated using a memory compiler. However, using a dual port memory for the register </w:t>
+      </w:r>
+      <w:r>
+        <w:rPr>
+          <w:sz w:val="20"/>
+          <w:szCs w:val="20"/>
+        </w:rPr>
+        <w:t xml:space="preserve">file, </w:t>
+      </w:r>
+      <w:r>
+        <w:rPr>
+          <w:sz w:val="20"/>
+          <w:szCs w:val="20"/>
+        </w:rPr>
+        <w:t xml:space="preserve">prevents the </w:t>
+      </w:r>
+      <w:proofErr w:type="spellStart"/>
+      <w:r>
+        <w:rPr>
+          <w:sz w:val="20"/>
+          <w:szCs w:val="20"/>
+        </w:rPr>
+        <w:t>datapath</w:t>
+      </w:r>
+      <w:proofErr w:type="spellEnd"/>
+      <w:r>
+        <w:rPr>
+          <w:sz w:val="20"/>
+          <w:szCs w:val="20"/>
+        </w:rPr>
+        <w:t xml:space="preserve"> of the CPU from reading and writing 3 different registers on one clock cycle. This </w:t>
+      </w:r>
+      <w:r>
+        <w:rPr>
+          <w:sz w:val="20"/>
+          <w:szCs w:val="20"/>
+        </w:rPr>
+        <w:t>is</w:t>
+      </w:r>
+      <w:r>
+        <w:rPr>
+          <w:sz w:val="20"/>
+          <w:szCs w:val="20"/>
+        </w:rPr>
+        <w:t xml:space="preserve"> solved in the way the </w:t>
+      </w:r>
+      <w:proofErr w:type="spellStart"/>
+      <w:r>
+        <w:rPr>
+          <w:sz w:val="20"/>
+          <w:szCs w:val="20"/>
+        </w:rPr>
+        <w:t>datapath</w:t>
+      </w:r>
+      <w:proofErr w:type="spellEnd"/>
+      <w:r>
+        <w:rPr>
+          <w:sz w:val="20"/>
+          <w:szCs w:val="20"/>
+        </w:rPr>
         <w:t xml:space="preserve"> </w:t>
       </w:r>
-      <w:proofErr w:type="spellStart"/>
-      <w:r>
-        <w:t>Datapath</w:t>
-      </w:r>
-      <w:proofErr w:type="spellEnd"/>
-      <w:r>
-        <w:t xml:space="preserve"> showing the Pipeline Stages</w:t>
-      </w:r>
-    </w:p>
-    <w:p/>
-    <w:p>
-      <w:pPr>
-        <w:pStyle w:val="Heading2"/>
-      </w:pPr>
-      <w:r>
-        <w:lastRenderedPageBreak/>
-        <w:t>The pipeline</w:t>
-      </w:r>
-    </w:p>
-    <w:p>
-      <w:pPr>
-        <w:rPr>
-          <w:sz w:val="20"/>
-          <w:szCs w:val="20"/>
-        </w:rPr>
-      </w:pPr>
-      <w:r>
-        <w:rPr>
-          <w:sz w:val="20"/>
-          <w:szCs w:val="20"/>
-        </w:rPr>
-        <w:t xml:space="preserve">The CPU executes each instruction in 6 cycles divided into 3 stages of 2 cycles each (C0 and C1). </w:t>
-      </w:r>
-    </w:p>
-    <w:p>
-      <w:pPr>
-        <w:pStyle w:val="ListParagraph"/>
-        <w:numPr>
-          <w:ilvl w:val="0"/>
-          <w:numId w:val="5"/>
-        </w:numPr>
-        <w:rPr>
-          <w:sz w:val="20"/>
-          <w:szCs w:val="20"/>
-        </w:rPr>
-      </w:pPr>
-      <w:r>
-        <w:rPr>
-          <w:sz w:val="20"/>
-          <w:szCs w:val="20"/>
-        </w:rPr>
-        <w:t>Stage 0: Instruction Fetch (C0) and Registers read (C1).</w:t>
-      </w:r>
-    </w:p>
-    <w:p>
-      <w:pPr>
-        <w:pStyle w:val="ListParagraph"/>
-        <w:numPr>
-          <w:ilvl w:val="0"/>
-          <w:numId w:val="5"/>
-        </w:numPr>
-        <w:rPr>
-          <w:sz w:val="20"/>
-          <w:szCs w:val="20"/>
-        </w:rPr>
-      </w:pPr>
-      <w:r>
-        <w:rPr>
-          <w:sz w:val="20"/>
-          <w:szCs w:val="20"/>
-        </w:rPr>
-        <w:t>Stage 1: ALU operation (C0) and Memory read/write (C1).</w:t>
-      </w:r>
-    </w:p>
-    <w:p>
-      <w:pPr>
-        <w:pStyle w:val="ListParagraph"/>
-        <w:numPr>
-          <w:ilvl w:val="0"/>
-          <w:numId w:val="5"/>
-        </w:numPr>
-        <w:rPr>
-          <w:sz w:val="20"/>
-          <w:szCs w:val="20"/>
-        </w:rPr>
-      </w:pPr>
-      <w:r>
-        <w:rPr>
-          <w:sz w:val="20"/>
-          <w:szCs w:val="20"/>
-        </w:rPr>
-        <w:t>Stage 2: Register write back</w:t>
-      </w:r>
-      <w:r>
-        <w:rPr>
-          <w:sz w:val="20"/>
-          <w:szCs w:val="20"/>
-        </w:rPr>
-        <w:t xml:space="preserve"> (C0)</w:t>
-      </w:r>
-    </w:p>
-    <w:p/>
+      <w:r>
+        <w:rPr>
+          <w:sz w:val="20"/>
+          <w:szCs w:val="20"/>
+        </w:rPr>
+        <w:t xml:space="preserve">pipeline is </w:t>
+      </w:r>
+      <w:r>
+        <w:rPr>
+          <w:sz w:val="20"/>
+          <w:szCs w:val="20"/>
+        </w:rPr>
+        <w:t>implemented</w:t>
+      </w:r>
+      <w:r>
+        <w:rPr>
+          <w:sz w:val="20"/>
+          <w:szCs w:val="20"/>
+        </w:rPr>
+        <w:t xml:space="preserve">. Registers reads (2 of them) are done concurrently on one clock cycle </w:t>
+      </w:r>
+      <w:r>
+        <w:rPr>
+          <w:sz w:val="20"/>
+          <w:szCs w:val="20"/>
+        </w:rPr>
+        <w:t xml:space="preserve">(C1 of stage 0) </w:t>
+      </w:r>
+      <w:r>
+        <w:rPr>
+          <w:sz w:val="20"/>
+          <w:szCs w:val="20"/>
+        </w:rPr>
+        <w:t>and the register write is done on a separate clock cycle (</w:t>
+      </w:r>
+      <w:r>
+        <w:rPr>
+          <w:sz w:val="20"/>
+          <w:szCs w:val="20"/>
+        </w:rPr>
+        <w:t>C0 of stage 2).</w:t>
+      </w:r>
+    </w:p>
+    <w:p>
+      <w:pPr>
+        <w:jc w:val="both"/>
+        <w:rPr>
+          <w:sz w:val="20"/>
+          <w:szCs w:val="20"/>
+        </w:rPr>
+      </w:pPr>
+      <w:r>
+        <w:rPr>
+          <w:sz w:val="20"/>
+          <w:szCs w:val="20"/>
+        </w:rPr>
+        <w:t>To speedup context switching in Real-Time OS (RTOS), a 64 x 32 dual port SRAM might be used to implement 2-bank register file</w:t>
+      </w:r>
+      <w:r>
+        <w:rPr>
+          <w:sz w:val="20"/>
+          <w:szCs w:val="20"/>
+        </w:rPr>
+        <w:t xml:space="preserve"> (more details will be added when the RTOS is implemented).</w:t>
+      </w:r>
+    </w:p>
     <w:p>
       <w:pPr>
         <w:keepNext/>
@@ -431,10 +716,10 @@
       </w:pPr>
       <w:r>
         <w:drawing>
-          <wp:inline distT="0" distB="0" distL="0" distR="0" wp14:anchorId="2BF8CA8E" wp14:editId="6ABC05AA">
-            <wp:extent cx="3429000" cy="5245100"/>
-            <wp:effectExtent l="0" t="0" r="0" b="12700"/>
-            <wp:docPr id="11" name="Picture 11"/>
+          <wp:inline distT="0" distB="0" distL="0" distR="0" wp14:anchorId="007B273C" wp14:editId="35EBC9CA">
+            <wp:extent cx="2816522" cy="1465804"/>
+            <wp:effectExtent l="0" t="0" r="3175" b="7620"/>
+            <wp:docPr id="12" name="Picture 12"/>
             <wp:cNvGraphicFramePr>
               <a:graphicFrameLocks xmlns:a="http://schemas.openxmlformats.org/drawingml/2006/main" noChangeAspect="1"/>
             </wp:cNvGraphicFramePr>
@@ -445,27 +730,20 @@
                     <pic:cNvPr id="1" name=""/>
                     <pic:cNvPicPr/>
                   </pic:nvPicPr>
-                  <pic:blipFill rotWithShape="1">
+                  <pic:blipFill>
                     <a:blip r:embed="rId7"/>
-                    <a:srcRect t="3730"/>
-                    <a:stretch/>
+                    <a:stretch>
+                      <a:fillRect/>
+                    </a:stretch>
                   </pic:blipFill>
-                  <pic:spPr bwMode="auto">
+                  <pic:spPr>
                     <a:xfrm>
                       <a:off x="0" y="0"/>
-                      <a:ext cx="3429000" cy="5245100"/>
+                      <a:ext cx="2852346" cy="1484448"/>
                     </a:xfrm>
                     <a:prstGeom prst="rect">
                       <a:avLst/>
                     </a:prstGeom>
-                    <a:ln>
-                      <a:noFill/>
-                    </a:ln>
-                    <a:extLst>
-                      <a:ext uri="{53640926-AAD7-44D8-BBD7-CCE9431645EC}">
-                        <a14:shadowObscured xmlns:a14="http://schemas.microsoft.com/office/drawing/2010/main"/>
-                      </a:ext>
-                    </a:extLst>
                   </pic:spPr>
                 </pic:pic>
               </a:graphicData>
@@ -482,234 +760,18 @@
       <w:r>
         <w:t xml:space="preserve">Figure </w:t>
       </w:r>
-      <w:r>
-        <w:fldChar w:fldCharType="begin"/>
-      </w:r>
-      <w:r>
-        <w:instrText xml:space="preserve"> SEQ Figure \* ARABIC </w:instrText>
-      </w:r>
-      <w:r>
-        <w:fldChar w:fldCharType="separate"/>
-      </w:r>
-      <w:r>
-        <w:rPr>
-          <w:noProof/>
-        </w:rPr>
-        <w:t>3</w:t>
-      </w:r>
-      <w:r>
-        <w:fldChar w:fldCharType="end"/>
-      </w:r>
-      <w:r>
-        <w:t>. The CPU External Interfaces</w:t>
-      </w:r>
-    </w:p>
-    <w:p>
-      <w:pPr>
-        <w:pStyle w:val="Heading2"/>
-      </w:pPr>
-      <w:r>
-        <w:t>The Register File</w:t>
-      </w:r>
-    </w:p>
-    <w:p>
-      <w:pPr>
-        <w:jc w:val="both"/>
-        <w:rPr>
-          <w:sz w:val="20"/>
-          <w:szCs w:val="20"/>
-        </w:rPr>
-      </w:pPr>
-      <w:r>
-        <w:rPr>
-          <w:sz w:val="20"/>
-          <w:szCs w:val="20"/>
-        </w:rPr>
-        <w:t xml:space="preserve">The CPU needs dual port SRAM </w:t>
-      </w:r>
-      <w:r>
-        <w:rPr>
-          <w:sz w:val="20"/>
-          <w:szCs w:val="20"/>
-        </w:rPr>
-        <w:t xml:space="preserve">(32 x 32) </w:t>
-      </w:r>
-      <w:r>
-        <w:rPr>
-          <w:sz w:val="20"/>
-          <w:szCs w:val="20"/>
-        </w:rPr>
-        <w:t xml:space="preserve">to act as a register file. By doing so, we avoided the complications </w:t>
-      </w:r>
-      <w:r>
-        <w:rPr>
-          <w:sz w:val="20"/>
-          <w:szCs w:val="20"/>
-        </w:rPr>
-        <w:t>associated with</w:t>
-      </w:r>
-      <w:r>
-        <w:rPr>
-          <w:sz w:val="20"/>
-          <w:szCs w:val="20"/>
-        </w:rPr>
-        <w:t xml:space="preserve"> design</w:t>
-      </w:r>
-      <w:r>
-        <w:rPr>
-          <w:sz w:val="20"/>
-          <w:szCs w:val="20"/>
-        </w:rPr>
-        <w:t>ing</w:t>
-      </w:r>
-      <w:r>
-        <w:rPr>
-          <w:sz w:val="20"/>
-          <w:szCs w:val="20"/>
-        </w:rPr>
-        <w:t xml:space="preserve"> and implement</w:t>
-      </w:r>
-      <w:r>
-        <w:rPr>
-          <w:sz w:val="20"/>
-          <w:szCs w:val="20"/>
-        </w:rPr>
-        <w:t>ing</w:t>
-      </w:r>
-      <w:r>
-        <w:rPr>
-          <w:sz w:val="20"/>
-          <w:szCs w:val="20"/>
-        </w:rPr>
-        <w:t xml:space="preserve"> a custom register file of 3 ports (2 read ports and 1 write port) as the dual port memory is generated using a memory compiler. However, using a dual port memory for the register </w:t>
-      </w:r>
-      <w:r>
-        <w:rPr>
-          <w:sz w:val="20"/>
-          <w:szCs w:val="20"/>
-        </w:rPr>
-        <w:t xml:space="preserve">file, </w:t>
-      </w:r>
-      <w:r>
-        <w:rPr>
-          <w:sz w:val="20"/>
-          <w:szCs w:val="20"/>
-        </w:rPr>
-        <w:t xml:space="preserve">prevents the </w:t>
-      </w:r>
-      <w:proofErr w:type="spellStart"/>
-      <w:r>
-        <w:rPr>
-          <w:sz w:val="20"/>
-          <w:szCs w:val="20"/>
-        </w:rPr>
-        <w:t>datapath</w:t>
-      </w:r>
-      <w:proofErr w:type="spellEnd"/>
-      <w:r>
-        <w:rPr>
-          <w:sz w:val="20"/>
-          <w:szCs w:val="20"/>
-        </w:rPr>
-        <w:t xml:space="preserve"> of the CPU from reading and writing 3 different registers on one clock cycle. This </w:t>
-      </w:r>
-      <w:r>
-        <w:rPr>
-          <w:sz w:val="20"/>
-          <w:szCs w:val="20"/>
-        </w:rPr>
-        <w:t>is</w:t>
-      </w:r>
-      <w:r>
-        <w:rPr>
-          <w:sz w:val="20"/>
-          <w:szCs w:val="20"/>
-        </w:rPr>
-        <w:t xml:space="preserve"> solved in the way the </w:t>
-      </w:r>
-      <w:proofErr w:type="spellStart"/>
-      <w:r>
-        <w:rPr>
-          <w:sz w:val="20"/>
-          <w:szCs w:val="20"/>
-        </w:rPr>
-        <w:t>datapath</w:t>
-      </w:r>
-      <w:proofErr w:type="spellEnd"/>
-      <w:r>
-        <w:rPr>
-          <w:sz w:val="20"/>
-          <w:szCs w:val="20"/>
-        </w:rPr>
-        <w:t xml:space="preserve"> </w:t>
-      </w:r>
-      <w:r>
-        <w:rPr>
-          <w:sz w:val="20"/>
-          <w:szCs w:val="20"/>
-        </w:rPr>
-        <w:t xml:space="preserve">pipeline is </w:t>
-      </w:r>
-      <w:r>
-        <w:rPr>
-          <w:sz w:val="20"/>
-          <w:szCs w:val="20"/>
-        </w:rPr>
-        <w:t>implemented</w:t>
-      </w:r>
-      <w:r>
-        <w:rPr>
-          <w:sz w:val="20"/>
-          <w:szCs w:val="20"/>
-        </w:rPr>
-        <w:t xml:space="preserve">. Registers reads (2 of them) are done concurrently on one clock cycle </w:t>
-      </w:r>
-      <w:r>
-        <w:rPr>
-          <w:sz w:val="20"/>
-          <w:szCs w:val="20"/>
-        </w:rPr>
-        <w:t xml:space="preserve">(C1 of stage 0) </w:t>
-      </w:r>
-      <w:r>
-        <w:rPr>
-          <w:sz w:val="20"/>
-          <w:szCs w:val="20"/>
-        </w:rPr>
-        <w:t>and the register write is done on a separate clock cycle (</w:t>
-      </w:r>
-      <w:r>
-        <w:rPr>
-          <w:sz w:val="20"/>
-          <w:szCs w:val="20"/>
-        </w:rPr>
-        <w:t>C0 of stage 2).</w:t>
-      </w:r>
-    </w:p>
-    <w:p>
-      <w:pPr>
-        <w:jc w:val="both"/>
-        <w:rPr>
-          <w:sz w:val="20"/>
-          <w:szCs w:val="20"/>
-        </w:rPr>
-      </w:pPr>
-      <w:r>
-        <w:rPr>
-          <w:sz w:val="20"/>
-          <w:szCs w:val="20"/>
-        </w:rPr>
-        <w:t>To speedup context switching in Real-Time OS (RTOS), a 64 x 32 dual port SRAM might be used to implement 2-bank register file</w:t>
-      </w:r>
-      <w:r>
-        <w:rPr>
-          <w:sz w:val="20"/>
-          <w:szCs w:val="20"/>
-        </w:rPr>
-        <w:t xml:space="preserve"> (more details will be added when the RTOS is implemented).</w:t>
-      </w:r>
-    </w:p>
-    <w:p/>
+      <w:fldSimple w:instr=" SEQ Figure \* ARABIC ">
+        <w:r>
+          <w:rPr>
+            <w:noProof/>
+          </w:rPr>
+          <w:t>3</w:t>
+        </w:r>
+      </w:fldSimple>
+      <w:r>
+        <w:t>. Using DP-SRAM as a Register File</w:t>
+      </w:r>
+    </w:p>
     <w:p>
       <w:pPr>
         <w:pStyle w:val="Heading2"/>
@@ -801,257 +863,19 @@
     </w:p>
     <w:p>
       <w:pPr>
+        <w:keepNext/>
+        <w:jc w:val="center"/>
+      </w:pPr>
+      <w:r>
         <w:rPr>
           <w:b/>
           <w:bCs/>
         </w:rPr>
-      </w:pPr>
-    </w:p>
-    <w:p>
-      <w:pPr>
-        <w:pStyle w:val="Heading2"/>
-      </w:pPr>
-      <w:r>
-        <w:t>Expansion Port</w:t>
-      </w:r>
-    </w:p>
-    <w:p>
-      <w:pPr>
-        <w:rPr>
-          <w:sz w:val="20"/>
-          <w:szCs w:val="20"/>
-        </w:rPr>
-      </w:pPr>
-      <w:r>
-        <w:rPr>
-          <w:sz w:val="20"/>
-          <w:szCs w:val="20"/>
-        </w:rPr>
-        <w:t>Adding support for new instructions (e.g., multiplication) through non-standard ext. The new instructions have opcode 10_001. func3 field is used to specify the instruction.</w:t>
-      </w:r>
-    </w:p>
-    <w:p/>
-    <w:p>
-      <w:pPr>
-        <w:pStyle w:val="Heading2"/>
-      </w:pPr>
-      <w:r>
-        <w:t>I/O Devices</w:t>
-      </w:r>
-    </w:p>
-    <w:p>
-      <w:pPr>
-        <w:rPr>
-          <w:sz w:val="20"/>
-          <w:szCs w:val="20"/>
-        </w:rPr>
-      </w:pPr>
-      <w:r>
-        <w:rPr>
-          <w:sz w:val="20"/>
-          <w:szCs w:val="20"/>
-        </w:rPr>
-        <w:t>I/O devices are connected to same bus as the memory. All I/O registers are memory mapped and are located at location starting from address 0x8000_0000. The convention is to use 0x8000_0000 as a starting address for device 0, 0x8100_0000 as a starting address for device 1, and so on. The CPU has a single IRQ line so an Interrupt Controller must be used to expand this to either 8 or 16 IRQ lines.</w:t>
-      </w:r>
-    </w:p>
-    <w:p>
-      <w:pPr>
-        <w:rPr>
-          <w:b/>
-          <w:bCs/>
-        </w:rPr>
-      </w:pPr>
-    </w:p>
-    <w:p>
-      <w:pPr>
-        <w:pStyle w:val="Heading2"/>
-      </w:pPr>
-      <w:r>
-        <w:t>Interrupts</w:t>
-      </w:r>
-    </w:p>
-    <w:p>
-      <w:pPr>
-        <w:rPr>
-          <w:sz w:val="20"/>
-          <w:szCs w:val="20"/>
-        </w:rPr>
-      </w:pPr>
-      <w:r>
-        <w:rPr>
-          <w:sz w:val="20"/>
-          <w:szCs w:val="20"/>
-        </w:rPr>
-        <w:t>2 instructions are there to help with interrupts:</w:t>
-      </w:r>
-    </w:p>
-    <w:p>
-      <w:pPr>
-        <w:pStyle w:val="ListParagraph"/>
-        <w:numPr>
-          <w:ilvl w:val="0"/>
-          <w:numId w:val="4"/>
-        </w:numPr>
-        <w:rPr>
-          <w:sz w:val="20"/>
-          <w:szCs w:val="20"/>
-        </w:rPr>
-      </w:pPr>
-      <w:r>
-        <w:rPr>
-          <w:sz w:val="20"/>
-          <w:szCs w:val="20"/>
-        </w:rPr>
-        <w:t>Wait for an Interrupt (</w:t>
-      </w:r>
-      <w:proofErr w:type="spellStart"/>
-      <w:r>
-        <w:rPr>
-          <w:b/>
-          <w:bCs/>
-          <w:i/>
-          <w:iCs/>
-          <w:sz w:val="20"/>
-          <w:szCs w:val="20"/>
-        </w:rPr>
-        <w:t>wfi</w:t>
-      </w:r>
-      <w:proofErr w:type="spellEnd"/>
-      <w:r>
-        <w:rPr>
-          <w:sz w:val="20"/>
-          <w:szCs w:val="20"/>
-        </w:rPr>
-        <w:t xml:space="preserve">). </w:t>
-      </w:r>
-      <w:proofErr w:type="spellStart"/>
-      <w:r>
-        <w:rPr>
-          <w:b/>
-          <w:bCs/>
-          <w:i/>
-          <w:iCs/>
-          <w:sz w:val="20"/>
-          <w:szCs w:val="20"/>
-        </w:rPr>
-        <w:t>wfi</w:t>
-      </w:r>
-      <w:proofErr w:type="spellEnd"/>
-      <w:r>
-        <w:rPr>
-          <w:sz w:val="20"/>
-          <w:szCs w:val="20"/>
-        </w:rPr>
-        <w:t xml:space="preserve"> instruction is supported and must be followed by 2 </w:t>
-      </w:r>
-      <w:proofErr w:type="spellStart"/>
-      <w:r>
-        <w:rPr>
-          <w:b/>
-          <w:bCs/>
-          <w:i/>
-          <w:iCs/>
-          <w:sz w:val="20"/>
-          <w:szCs w:val="20"/>
-        </w:rPr>
-        <w:t>nop</w:t>
-      </w:r>
-      <w:proofErr w:type="spellEnd"/>
-      <w:r>
-        <w:rPr>
-          <w:sz w:val="20"/>
-          <w:szCs w:val="20"/>
-        </w:rPr>
-        <w:t xml:space="preserve"> instructions!</w:t>
-      </w:r>
-    </w:p>
-    <w:p>
-      <w:pPr>
-        <w:pStyle w:val="ListParagraph"/>
-        <w:numPr>
-          <w:ilvl w:val="0"/>
-          <w:numId w:val="4"/>
-        </w:numPr>
-        <w:rPr>
-          <w:sz w:val="20"/>
-          <w:szCs w:val="20"/>
-        </w:rPr>
-      </w:pPr>
-      <w:r>
-        <w:rPr>
-          <w:sz w:val="20"/>
-          <w:szCs w:val="20"/>
-        </w:rPr>
-        <w:t>URET instruction is implemented to return from an ISR</w:t>
-      </w:r>
-    </w:p>
-    <w:p>
-      <w:pPr>
-        <w:rPr>
-          <w:sz w:val="20"/>
-          <w:szCs w:val="20"/>
-        </w:rPr>
-      </w:pPr>
-      <w:r>
-        <w:rPr>
-          <w:sz w:val="20"/>
-          <w:szCs w:val="20"/>
-        </w:rPr>
-        <w:t xml:space="preserve">The core does not support interrupts nesting. Interrupts are disabled during serving the current interrupt. </w:t>
-      </w:r>
-      <w:proofErr w:type="spellStart"/>
-      <w:r>
-        <w:rPr>
-          <w:sz w:val="20"/>
-          <w:szCs w:val="20"/>
-        </w:rPr>
-        <w:t>uie</w:t>
-      </w:r>
-      <w:proofErr w:type="spellEnd"/>
-      <w:r>
-        <w:rPr>
-          <w:sz w:val="20"/>
-          <w:szCs w:val="20"/>
-        </w:rPr>
-        <w:t xml:space="preserve"> register</w:t>
-      </w:r>
-      <w:r>
-        <w:rPr>
-          <w:sz w:val="20"/>
-          <w:szCs w:val="20"/>
-        </w:rPr>
-        <w:t xml:space="preserve"> (register 0x4)</w:t>
-      </w:r>
-      <w:r>
-        <w:rPr>
-          <w:sz w:val="20"/>
-          <w:szCs w:val="20"/>
-        </w:rPr>
-        <w:t xml:space="preserve"> is used for enabling and disabling interrupts</w:t>
-      </w:r>
-      <w:r>
-        <w:rPr>
-          <w:sz w:val="20"/>
-          <w:szCs w:val="20"/>
-        </w:rPr>
-        <w:t>.</w:t>
-      </w:r>
-    </w:p>
-    <w:p>
-      <w:pPr>
-        <w:keepNext/>
-        <w:jc w:val="center"/>
-      </w:pPr>
-      <w:r>
-        <w:rPr>
-          <w:sz w:val="20"/>
-          <w:szCs w:val="20"/>
-        </w:rPr>
         <w:drawing>
-          <wp:inline distT="0" distB="0" distL="0" distR="0" wp14:anchorId="06EAECA9" wp14:editId="7D85B9E0">
-            <wp:extent cx="4292600" cy="431800"/>
-            <wp:effectExtent l="0" t="0" r="0" b="0"/>
-            <wp:docPr id="9" name="Picture 9"/>
+          <wp:inline distT="0" distB="0" distL="0" distR="0" wp14:anchorId="7517862E" wp14:editId="6F14D946">
+            <wp:extent cx="2432780" cy="2718989"/>
+            <wp:effectExtent l="0" t="0" r="5715" b="0"/>
+            <wp:docPr id="13" name="Picture 13"/>
             <wp:cNvGraphicFramePr>
               <a:graphicFrameLocks xmlns:a="http://schemas.openxmlformats.org/drawingml/2006/main" noChangeAspect="1"/>
             </wp:cNvGraphicFramePr>
@@ -1071,6 +895,309 @@
                   <pic:spPr>
                     <a:xfrm>
                       <a:off x="0" y="0"/>
+                      <a:ext cx="2439849" cy="2726890"/>
+                    </a:xfrm>
+                    <a:prstGeom prst="rect">
+                      <a:avLst/>
+                    </a:prstGeom>
+                  </pic:spPr>
+                </pic:pic>
+              </a:graphicData>
+            </a:graphic>
+          </wp:inline>
+        </w:drawing>
+      </w:r>
+      <w:bookmarkStart w:id="0" w:name="_GoBack"/>
+      <w:bookmarkEnd w:id="0"/>
+    </w:p>
+    <w:p>
+      <w:pPr>
+        <w:pStyle w:val="Caption"/>
+        <w:jc w:val="center"/>
+        <w:rPr>
+          <w:b/>
+          <w:bCs/>
+        </w:rPr>
+      </w:pPr>
+      <w:r>
+        <w:t xml:space="preserve">Figure </w:t>
+      </w:r>
+      <w:fldSimple w:instr=" SEQ Figure \* ARABIC ">
+        <w:r>
+          <w:rPr>
+            <w:noProof/>
+          </w:rPr>
+          <w:t>4</w:t>
+        </w:r>
+      </w:fldSimple>
+      <w:r>
+        <w:t>. CPU Memory Interface</w:t>
+      </w:r>
+    </w:p>
+    <w:p>
+      <w:pPr>
+        <w:pStyle w:val="Heading2"/>
+      </w:pPr>
+      <w:r>
+        <w:t>Expansion Port</w:t>
+      </w:r>
+    </w:p>
+    <w:p>
+      <w:pPr>
+        <w:rPr>
+          <w:sz w:val="20"/>
+          <w:szCs w:val="20"/>
+        </w:rPr>
+      </w:pPr>
+      <w:r>
+        <w:rPr>
+          <w:sz w:val="20"/>
+          <w:szCs w:val="20"/>
+        </w:rPr>
+        <w:t>Adding support for new instructions (e.g., multiplication) through non-standard ext. The new instructions have opcode 10_001. func3 field is used to specify the instruction.</w:t>
+      </w:r>
+    </w:p>
+    <w:p/>
+    <w:p>
+      <w:pPr>
+        <w:pStyle w:val="Heading2"/>
+      </w:pPr>
+      <w:r>
+        <w:t>I/O Devices</w:t>
+      </w:r>
+    </w:p>
+    <w:p>
+      <w:pPr>
+        <w:rPr>
+          <w:sz w:val="20"/>
+          <w:szCs w:val="20"/>
+        </w:rPr>
+      </w:pPr>
+      <w:r>
+        <w:rPr>
+          <w:sz w:val="20"/>
+          <w:szCs w:val="20"/>
+        </w:rPr>
+        <w:t>I/O devices are connected to same bus as the memory. All I/O registers are memory mapped and are located at location starting from address 0x8000_0000. The convention is to use 0x8000_0000 as a starting address for device 0, 0x8100_0000 as a starting address for device 1, and so on. The CPU has a single IRQ line so an Interrupt Controller must be used to expand this to either 8 or 16 IRQ lines.</w:t>
+      </w:r>
+    </w:p>
+    <w:p>
+      <w:pPr>
+        <w:rPr>
+          <w:b/>
+          <w:bCs/>
+        </w:rPr>
+      </w:pPr>
+    </w:p>
+    <w:p>
+      <w:pPr>
+        <w:pStyle w:val="Heading2"/>
+      </w:pPr>
+      <w:r>
+        <w:t>Interrupts</w:t>
+      </w:r>
+    </w:p>
+    <w:p>
+      <w:pPr>
+        <w:rPr>
+          <w:sz w:val="20"/>
+          <w:szCs w:val="20"/>
+        </w:rPr>
+      </w:pPr>
+      <w:r>
+        <w:rPr>
+          <w:sz w:val="20"/>
+          <w:szCs w:val="20"/>
+        </w:rPr>
+        <w:t>2 instructions are there to help with interrupts:</w:t>
+      </w:r>
+    </w:p>
+    <w:p>
+      <w:pPr>
+        <w:pStyle w:val="ListParagraph"/>
+        <w:numPr>
+          <w:ilvl w:val="0"/>
+          <w:numId w:val="4"/>
+        </w:numPr>
+        <w:rPr>
+          <w:sz w:val="20"/>
+          <w:szCs w:val="20"/>
+        </w:rPr>
+      </w:pPr>
+      <w:r>
+        <w:rPr>
+          <w:sz w:val="20"/>
+          <w:szCs w:val="20"/>
+        </w:rPr>
+        <w:t>Wait for an Interrupt (</w:t>
+      </w:r>
+      <w:proofErr w:type="spellStart"/>
+      <w:r>
+        <w:rPr>
+          <w:b/>
+          <w:bCs/>
+          <w:i/>
+          <w:iCs/>
+          <w:sz w:val="20"/>
+          <w:szCs w:val="20"/>
+        </w:rPr>
+        <w:t>wfi</w:t>
+      </w:r>
+      <w:proofErr w:type="spellEnd"/>
+      <w:r>
+        <w:rPr>
+          <w:sz w:val="20"/>
+          <w:szCs w:val="20"/>
+        </w:rPr>
+        <w:t xml:space="preserve">). </w:t>
+      </w:r>
+      <w:proofErr w:type="spellStart"/>
+      <w:r>
+        <w:rPr>
+          <w:b/>
+          <w:bCs/>
+          <w:i/>
+          <w:iCs/>
+          <w:sz w:val="20"/>
+          <w:szCs w:val="20"/>
+        </w:rPr>
+        <w:t>wfi</w:t>
+      </w:r>
+      <w:proofErr w:type="spellEnd"/>
+      <w:r>
+        <w:rPr>
+          <w:sz w:val="20"/>
+          <w:szCs w:val="20"/>
+        </w:rPr>
+        <w:t xml:space="preserve"> instruction is supported and must be followed by 2 </w:t>
+      </w:r>
+      <w:proofErr w:type="spellStart"/>
+      <w:r>
+        <w:rPr>
+          <w:b/>
+          <w:bCs/>
+          <w:i/>
+          <w:iCs/>
+          <w:sz w:val="20"/>
+          <w:szCs w:val="20"/>
+        </w:rPr>
+        <w:t>nop</w:t>
+      </w:r>
+      <w:proofErr w:type="spellEnd"/>
+      <w:r>
+        <w:rPr>
+          <w:sz w:val="20"/>
+          <w:szCs w:val="20"/>
+        </w:rPr>
+        <w:t xml:space="preserve"> instructions!</w:t>
+      </w:r>
+    </w:p>
+    <w:p>
+      <w:pPr>
+        <w:pStyle w:val="ListParagraph"/>
+        <w:numPr>
+          <w:ilvl w:val="0"/>
+          <w:numId w:val="4"/>
+        </w:numPr>
+        <w:rPr>
+          <w:sz w:val="20"/>
+          <w:szCs w:val="20"/>
+        </w:rPr>
+      </w:pPr>
+      <w:r>
+        <w:rPr>
+          <w:sz w:val="20"/>
+          <w:szCs w:val="20"/>
+        </w:rPr>
+        <w:t>URET instruction is implemented to return from an ISR</w:t>
+      </w:r>
+    </w:p>
+    <w:p>
+      <w:pPr>
+        <w:rPr>
+          <w:sz w:val="20"/>
+          <w:szCs w:val="20"/>
+        </w:rPr>
+      </w:pPr>
+      <w:r>
+        <w:rPr>
+          <w:sz w:val="20"/>
+          <w:szCs w:val="20"/>
+        </w:rPr>
+        <w:t xml:space="preserve">The core does not support interrupts nesting. Interrupts are disabled during serving the current interrupt. </w:t>
+      </w:r>
+      <w:proofErr w:type="spellStart"/>
+      <w:r>
+        <w:rPr>
+          <w:sz w:val="20"/>
+          <w:szCs w:val="20"/>
+        </w:rPr>
+        <w:t>uie</w:t>
+      </w:r>
+      <w:proofErr w:type="spellEnd"/>
+      <w:r>
+        <w:rPr>
+          <w:sz w:val="20"/>
+          <w:szCs w:val="20"/>
+        </w:rPr>
+        <w:t xml:space="preserve"> register</w:t>
+      </w:r>
+      <w:r>
+        <w:rPr>
+          <w:sz w:val="20"/>
+          <w:szCs w:val="20"/>
+        </w:rPr>
+        <w:t xml:space="preserve"> (register 0x4)</w:t>
+      </w:r>
+      <w:r>
+        <w:rPr>
+          <w:sz w:val="20"/>
+          <w:szCs w:val="20"/>
+        </w:rPr>
+        <w:t xml:space="preserve"> is used for enabling and disabling interrupts</w:t>
+      </w:r>
+      <w:r>
+        <w:rPr>
+          <w:sz w:val="20"/>
+          <w:szCs w:val="20"/>
+        </w:rPr>
+        <w:t>.</w:t>
+      </w:r>
+    </w:p>
+    <w:p>
+      <w:pPr>
+        <w:keepNext/>
+        <w:jc w:val="center"/>
+      </w:pPr>
+      <w:r>
+        <w:rPr>
+          <w:sz w:val="20"/>
+          <w:szCs w:val="20"/>
+        </w:rPr>
+        <w:drawing>
+          <wp:inline distT="0" distB="0" distL="0" distR="0" wp14:anchorId="06EAECA9" wp14:editId="7D85B9E0">
+            <wp:extent cx="4292600" cy="431800"/>
+            <wp:effectExtent l="0" t="0" r="0" b="0"/>
+            <wp:docPr id="9" name="Picture 9"/>
+            <wp:cNvGraphicFramePr>
+              <a:graphicFrameLocks xmlns:a="http://schemas.openxmlformats.org/drawingml/2006/main" noChangeAspect="1"/>
+            </wp:cNvGraphicFramePr>
+            <a:graphic xmlns:a="http://schemas.openxmlformats.org/drawingml/2006/main">
+              <a:graphicData uri="http://schemas.openxmlformats.org/drawingml/2006/picture">
+                <pic:pic xmlns:pic="http://schemas.openxmlformats.org/drawingml/2006/picture">
+                  <pic:nvPicPr>
+                    <pic:cNvPr id="1" name=""/>
+                    <pic:cNvPicPr/>
+                  </pic:nvPicPr>
+                  <pic:blipFill>
+                    <a:blip r:embed="rId9"/>
+                    <a:stretch>
+                      <a:fillRect/>
+                    </a:stretch>
+                  </pic:blipFill>
+                  <pic:spPr>
+                    <a:xfrm>
+                      <a:off x="0" y="0"/>
                       <a:ext cx="4292600" cy="431800"/>
                     </a:xfrm>
                     <a:prstGeom prst="rect">
@@ -1101,7 +1228,7 @@
           <w:rPr>
             <w:noProof/>
           </w:rPr>
-          <w:t>4</w:t>
+          <w:t>5</w:t>
         </w:r>
       </w:fldSimple>
       <w:r>
@@ -1769,7 +1896,7 @@
                     </pic:cNvPicPr>
                   </pic:nvPicPr>
                   <pic:blipFill>
-                    <a:blip r:embed="rId9"/>
+                    <a:blip r:embed="rId10"/>
                     <a:stretch>
                       <a:fillRect/>
                     </a:stretch>
@@ -1830,7 +1957,7 @@
                     <pic:cNvPicPr/>
                   </pic:nvPicPr>
                   <pic:blipFill>
-                    <a:blip r:embed="rId10"/>
+                    <a:blip r:embed="rId11"/>
                     <a:stretch>
                       <a:fillRect/>
                     </a:stretch>

</xml_diff>